<commit_message>
Change first-page titles to "Standard Nondisclosure Agreement"
</commit_message>
<xml_diff>
--- a/certificate-a4.docx
+++ b/certificate-a4.docx
@@ -16,7 +16,7 @@
         <w:rPr>
           <w:b/>
         </w:rPr>
-        <w:t>Standard Nondisclosure Agreement Proposal</w:t>
+        <w:t>Standard Nondisclosure Agreement</w:t>
       </w:r>
     </w:p>
     <w:p>
@@ -333,7 +333,7 @@
     <w:pPr>
       <w:widowControl/>
       <w:suppressAutoHyphens w:val="true"/>
-      <w:overflowPunct w:val="false"/>
+      <w:overflowPunct w:val="true"/>
       <w:bidi w:val="0"/>
       <w:spacing w:lineRule="auto" w:line="240" w:before="120" w:after="120"/>
       <w:jc w:val="both"/>

</xml_diff>

<commit_message>
Remove "https://" from before domain on cover sheets
</commit_message>
<xml_diff>
--- a/certificate-a4.docx
+++ b/certificate-a4.docx
@@ -44,10 +44,6 @@
         <w:t xml:space="preserve">published at </w:t>
       </w:r>
       <w:bookmarkStart w:id="0" w:name="__DdeLink__410_786917921"/>
-      <w:r>
-        <w:rPr/>
-        <w:t>https://</w:t>
-      </w:r>
       <w:bookmarkEnd w:id="0"/>
       <w:r>
         <w:rPr/>
@@ -333,7 +329,7 @@
     <w:pPr>
       <w:widowControl/>
       <w:suppressAutoHyphens w:val="true"/>
-      <w:overflowPunct w:val="true"/>
+      <w:overflowPunct w:val="false"/>
       <w:bidi w:val="0"/>
       <w:spacing w:lineRule="auto" w:line="240" w:before="120" w:after="120"/>
       <w:jc w:val="both"/>

</xml_diff>